<commit_message>
dos casos de uso
casos de uso 6 y 7
</commit_message>
<xml_diff>
--- a/#8 - Casos de Uso/Plantilla Casos de Uso.docx
+++ b/#8 - Casos de Uso/Plantilla Casos de Uso.docx
@@ -1,10 +1,10 @@
 
 <file path=word/document.xml><?xml version="1.0" encoding="utf-8"?>
-<w:document xmlns:wpc="http://schemas.microsoft.com/office/word/2010/wordprocessingCanvas" xmlns:mc="http://schemas.openxmlformats.org/markup-compatibility/2006" xmlns:o="urn:schemas-microsoft-com:office:office" xmlns:r="http://schemas.openxmlformats.org/officeDocument/2006/relationships" xmlns:m="http://schemas.openxmlformats.org/officeDocument/2006/math" xmlns:v="urn:schemas-microsoft-com:vml" xmlns:wp14="http://schemas.microsoft.com/office/word/2010/wordprocessingDrawing" xmlns:wp="http://schemas.openxmlformats.org/drawingml/2006/wordprocessingDrawing" xmlns:w10="urn:schemas-microsoft-com:office:word" xmlns:w="http://schemas.openxmlformats.org/wordprocessingml/2006/main" xmlns:w14="http://schemas.microsoft.com/office/word/2010/wordml" xmlns:w15="http://schemas.microsoft.com/office/word/2012/wordml" xmlns:wpg="http://schemas.microsoft.com/office/word/2010/wordprocessingGroup" xmlns:wpi="http://schemas.microsoft.com/office/word/2010/wordprocessingInk" xmlns:wne="http://schemas.microsoft.com/office/word/2006/wordml" xmlns:wps="http://schemas.microsoft.com/office/word/2010/wordprocessingShape" mc:Ignorable="w14 w15 wp14">
+<w:document xmlns:wpc="http://schemas.microsoft.com/office/word/2010/wordprocessingCanvas" xmlns:mo="http://schemas.microsoft.com/office/mac/office/2008/main" xmlns:mc="http://schemas.openxmlformats.org/markup-compatibility/2006" xmlns:mv="urn:schemas-microsoft-com:mac:vml" xmlns:o="urn:schemas-microsoft-com:office:office" xmlns:r="http://schemas.openxmlformats.org/officeDocument/2006/relationships" xmlns:m="http://schemas.openxmlformats.org/officeDocument/2006/math" xmlns:v="urn:schemas-microsoft-com:vml" xmlns:wp14="http://schemas.microsoft.com/office/word/2010/wordprocessingDrawing" xmlns:wp="http://schemas.openxmlformats.org/drawingml/2006/wordprocessingDrawing" xmlns:w10="urn:schemas-microsoft-com:office:word" xmlns:w="http://schemas.openxmlformats.org/wordprocessingml/2006/main" xmlns:w14="http://schemas.microsoft.com/office/word/2010/wordml" xmlns:w15="http://schemas.microsoft.com/office/word/2012/wordml" xmlns:wpg="http://schemas.microsoft.com/office/word/2010/wordprocessingGroup" xmlns:wpi="http://schemas.microsoft.com/office/word/2010/wordprocessingInk" xmlns:wne="http://schemas.microsoft.com/office/word/2006/wordml" xmlns:wps="http://schemas.microsoft.com/office/word/2010/wordprocessingShape" mc:Ignorable="w14 w15 wp14">
   <w:body>
     <w:tbl>
       <w:tblPr>
-        <w:tblStyle w:val="Tabladecuadrcula4-nfasis1"/>
+        <w:tblStyle w:val="GridTable4-Accent1"/>
         <w:tblW w:w="9279" w:type="dxa"/>
         <w:tblLook w:val="04A0" w:firstRow="1" w:lastRow="0" w:firstColumn="1" w:lastColumn="0" w:noHBand="0" w:noVBand="1"/>
       </w:tblPr>
@@ -44,7 +44,12 @@
               <w:cnfStyle w:val="100000000000" w:firstRow="1" w:lastRow="0" w:firstColumn="0" w:lastColumn="0" w:oddVBand="0" w:evenVBand="0" w:oddHBand="0" w:evenHBand="0" w:firstRowFirstColumn="0" w:firstRowLastColumn="0" w:lastRowFirstColumn="0" w:lastRowLastColumn="0"/>
             </w:pPr>
             <w:r>
-              <w:t>Caso de Uso #01 – Registro de Usuarios</w:t>
+              <w:t xml:space="preserve">Caso de Uso #01 </w:t>
+            </w:r>
+            <w:bookmarkStart w:id="0" w:name="_GoBack"/>
+            <w:bookmarkEnd w:id="0"/>
+            <w:r>
+              <w:t>– Registro de Usuarios</w:t>
             </w:r>
           </w:p>
         </w:tc>
@@ -303,8 +308,6 @@
                 <w:sz w:val="14"/>
               </w:rPr>
             </w:pPr>
-            <w:bookmarkStart w:id="0" w:name="_GoBack"/>
-            <w:bookmarkEnd w:id="0"/>
           </w:p>
         </w:tc>
         <w:tc>
@@ -434,8 +437,8 @@
 </file>
 
 <file path=word/numbering.xml><?xml version="1.0" encoding="utf-8"?>
-<w:numbering xmlns:wpc="http://schemas.microsoft.com/office/word/2010/wordprocessingCanvas" xmlns:mc="http://schemas.openxmlformats.org/markup-compatibility/2006" xmlns:o="urn:schemas-microsoft-com:office:office" xmlns:r="http://schemas.openxmlformats.org/officeDocument/2006/relationships" xmlns:m="http://schemas.openxmlformats.org/officeDocument/2006/math" xmlns:v="urn:schemas-microsoft-com:vml" xmlns:wp14="http://schemas.microsoft.com/office/word/2010/wordprocessingDrawing" xmlns:wp="http://schemas.openxmlformats.org/drawingml/2006/wordprocessingDrawing" xmlns:w10="urn:schemas-microsoft-com:office:word" xmlns:w="http://schemas.openxmlformats.org/wordprocessingml/2006/main" xmlns:w14="http://schemas.microsoft.com/office/word/2010/wordml" xmlns:w15="http://schemas.microsoft.com/office/word/2012/wordml" xmlns:wpg="http://schemas.microsoft.com/office/word/2010/wordprocessingGroup" xmlns:wpi="http://schemas.microsoft.com/office/word/2010/wordprocessingInk" xmlns:wne="http://schemas.microsoft.com/office/word/2006/wordml" xmlns:wps="http://schemas.microsoft.com/office/word/2010/wordprocessingShape" mc:Ignorable="w14 w15 wp14">
-  <w:abstractNum w:abstractNumId="0" w15:restartNumberingAfterBreak="0">
+<w:numbering xmlns:wpc="http://schemas.microsoft.com/office/word/2010/wordprocessingCanvas" xmlns:mo="http://schemas.microsoft.com/office/mac/office/2008/main" xmlns:mc="http://schemas.openxmlformats.org/markup-compatibility/2006" xmlns:mv="urn:schemas-microsoft-com:mac:vml" xmlns:o="urn:schemas-microsoft-com:office:office" xmlns:r="http://schemas.openxmlformats.org/officeDocument/2006/relationships" xmlns:m="http://schemas.openxmlformats.org/officeDocument/2006/math" xmlns:v="urn:schemas-microsoft-com:vml" xmlns:wp14="http://schemas.microsoft.com/office/word/2010/wordprocessingDrawing" xmlns:wp="http://schemas.openxmlformats.org/drawingml/2006/wordprocessingDrawing" xmlns:w10="urn:schemas-microsoft-com:office:word" xmlns:w="http://schemas.openxmlformats.org/wordprocessingml/2006/main" xmlns:w14="http://schemas.microsoft.com/office/word/2010/wordml" xmlns:w15="http://schemas.microsoft.com/office/word/2012/wordml" xmlns:wpg="http://schemas.microsoft.com/office/word/2010/wordprocessingGroup" xmlns:wpi="http://schemas.microsoft.com/office/word/2010/wordprocessingInk" xmlns:wne="http://schemas.microsoft.com/office/word/2006/wordml" xmlns:wps="http://schemas.microsoft.com/office/word/2010/wordprocessingShape" mc:Ignorable="w14 w15 wp14">
+  <w:abstractNum w:abstractNumId="0">
     <w:nsid w:val="4C337AE6"/>
     <w:multiLevelType w:val="hybridMultilevel"/>
     <w:tmpl w:val="54E655E0"/>
@@ -571,7 +574,7 @@
       </w:pPr>
     </w:pPrDefault>
   </w:docDefaults>
-  <w:latentStyles w:defLockedState="0" w:defUIPriority="99" w:defSemiHidden="0" w:defUnhideWhenUsed="0" w:defQFormat="0" w:count="371">
+  <w:latentStyles w:defLockedState="0" w:defUIPriority="99" w:defSemiHidden="0" w:defUnhideWhenUsed="0" w:defQFormat="0" w:count="380">
     <w:lsdException w:name="Normal" w:uiPriority="0" w:qFormat="1"/>
     <w:lsdException w:name="heading 1" w:uiPriority="9" w:qFormat="1"/>
     <w:lsdException w:name="heading 2" w:semiHidden="1" w:uiPriority="9" w:unhideWhenUsed="1" w:qFormat="1"/>
@@ -948,13 +951,13 @@
     <w:name w:val="Normal"/>
     <w:qFormat/>
   </w:style>
-  <w:style w:type="character" w:default="1" w:styleId="Fuentedeprrafopredeter">
+  <w:style w:type="character" w:default="1" w:styleId="DefaultParagraphFont">
     <w:name w:val="Default Paragraph Font"/>
     <w:uiPriority w:val="1"/>
     <w:semiHidden/>
     <w:unhideWhenUsed/>
   </w:style>
-  <w:style w:type="table" w:default="1" w:styleId="Tablanormal">
+  <w:style w:type="table" w:default="1" w:styleId="TableNormal">
     <w:name w:val="Normal Table"/>
     <w:uiPriority w:val="99"/>
     <w:semiHidden/>
@@ -969,21 +972,22 @@
       </w:tblCellMar>
     </w:tblPr>
   </w:style>
-  <w:style w:type="numbering" w:default="1" w:styleId="Sinlista">
+  <w:style w:type="numbering" w:default="1" w:styleId="NoList">
     <w:name w:val="No List"/>
     <w:uiPriority w:val="99"/>
     <w:semiHidden/>
     <w:unhideWhenUsed/>
   </w:style>
-  <w:style w:type="table" w:styleId="Tablaconcuadrcula">
+  <w:style w:type="table" w:styleId="TableGrid">
     <w:name w:val="Table Grid"/>
-    <w:basedOn w:val="Tablanormal"/>
+    <w:basedOn w:val="TableNormal"/>
     <w:uiPriority w:val="39"/>
     <w:rsid w:val="00C453C5"/>
     <w:pPr>
       <w:spacing w:after="0" w:line="240" w:lineRule="auto"/>
     </w:pPr>
     <w:tblPr>
+      <w:tblInd w:w="0" w:type="dxa"/>
       <w:tblBorders>
         <w:top w:val="single" w:sz="4" w:space="0" w:color="auto"/>
         <w:left w:val="single" w:sz="4" w:space="0" w:color="auto"/>
@@ -992,9 +996,15 @@
         <w:insideH w:val="single" w:sz="4" w:space="0" w:color="auto"/>
         <w:insideV w:val="single" w:sz="4" w:space="0" w:color="auto"/>
       </w:tblBorders>
+      <w:tblCellMar>
+        <w:top w:w="0" w:type="dxa"/>
+        <w:left w:w="108" w:type="dxa"/>
+        <w:bottom w:w="0" w:type="dxa"/>
+        <w:right w:w="108" w:type="dxa"/>
+      </w:tblCellMar>
     </w:tblPr>
   </w:style>
-  <w:style w:type="paragraph" w:styleId="Prrafodelista">
+  <w:style w:type="paragraph" w:styleId="ListParagraph">
     <w:name w:val="List Paragraph"/>
     <w:basedOn w:val="Normal"/>
     <w:uiPriority w:val="34"/>
@@ -1005,9 +1015,9 @@
       <w:contextualSpacing/>
     </w:pPr>
   </w:style>
-  <w:style w:type="table" w:styleId="Tabladecuadrcula4-nfasis1">
+  <w:style w:type="table" w:styleId="GridTable4-Accent1">
     <w:name w:val="Grid Table 4 Accent 1"/>
-    <w:basedOn w:val="Tablanormal"/>
+    <w:basedOn w:val="TableNormal"/>
     <w:uiPriority w:val="49"/>
     <w:rsid w:val="00AD3105"/>
     <w:pPr>
@@ -1016,6 +1026,7 @@
     <w:tblPr>
       <w:tblStyleRowBandSize w:val="1"/>
       <w:tblStyleColBandSize w:val="1"/>
+      <w:tblInd w:w="0" w:type="dxa"/>
       <w:tblBorders>
         <w:top w:val="single" w:sz="4" w:space="0" w:color="9CC2E5" w:themeColor="accent1" w:themeTint="99"/>
         <w:left w:val="single" w:sz="4" w:space="0" w:color="9CC2E5" w:themeColor="accent1" w:themeTint="99"/>
@@ -1024,6 +1035,12 @@
         <w:insideH w:val="single" w:sz="4" w:space="0" w:color="9CC2E5" w:themeColor="accent1" w:themeTint="99"/>
         <w:insideV w:val="single" w:sz="4" w:space="0" w:color="9CC2E5" w:themeColor="accent1" w:themeTint="99"/>
       </w:tblBorders>
+      <w:tblCellMar>
+        <w:top w:w="0" w:type="dxa"/>
+        <w:left w:w="108" w:type="dxa"/>
+        <w:bottom w:w="0" w:type="dxa"/>
+        <w:right w:w="108" w:type="dxa"/>
+      </w:tblCellMar>
     </w:tblPr>
     <w:tblStylePr w:type="firstRow">
       <w:rPr>

</xml_diff>